<commit_message>
add more stuff on exam_preparation
</commit_message>
<xml_diff>
--- a/CV_Exam_preparation.docx
+++ b/CV_Exam_preparation.docx
@@ -567,7 +567,23 @@
           <w:sz w:val="24"/>
           <w:szCs w:val="24"/>
         </w:rPr>
-        <w:t xml:space="preserve">: 1. Select four feature pairs(at random) 2. Compute </w:t>
+        <w:t xml:space="preserve">: </w:t>
+      </w:r>
+      <w:r>
+        <w:rPr>
+          <w:rFonts w:ascii="Arial" w:hAnsi="Arial" w:cs="Arial"/>
+          <w:sz w:val="24"/>
+          <w:szCs w:val="24"/>
+        </w:rPr>
+        <w:t xml:space="preserve">Random sample consensus </w:t>
+      </w:r>
+      <w:r>
+        <w:rPr>
+          <w:rFonts w:ascii="Arial" w:hAnsi="Arial" w:cs="Arial"/>
+          <w:sz w:val="24"/>
+          <w:szCs w:val="24"/>
+        </w:rPr>
+        <w:t xml:space="preserve">1. Select four feature pairs(at random) 2. Compute </w:t>
       </w:r>
       <w:proofErr w:type="spellStart"/>
       <w:r>
@@ -1337,13 +1353,13 @@
           <w:sz w:val="28"/>
           <w:szCs w:val="28"/>
         </w:rPr>
-        <w:t>Image Stitching</w:t>
-      </w:r>
-    </w:p>
-    <w:p>
-      <w:pPr>
-        <w:rPr>
-          <w:rFonts w:ascii="Arial" w:hAnsi="Arial" w:cs="Arial"/>
+        <w:t>Stereo</w:t>
+      </w:r>
+    </w:p>
+    <w:p>
+      <w:pPr>
+        <w:rPr>
+          <w:rFonts w:ascii="Arial" w:hAnsi="Arial" w:cs="Arial" w:hint="eastAsia"/>
           <w:sz w:val="28"/>
           <w:szCs w:val="28"/>
         </w:rPr>
@@ -1353,8 +1369,1027 @@
           <w:rFonts w:ascii="Arial" w:hAnsi="Arial" w:cs="Arial"/>
           <w:sz w:val="24"/>
           <w:szCs w:val="24"/>
-        </w:rPr>
-        <w:t>patch</w:t>
+          <w:u w:val="single"/>
+        </w:rPr>
+        <w:t>Depth from stereo</w:t>
+      </w:r>
+      <w:r>
+        <w:rPr>
+          <w:rFonts w:ascii="Arial" w:hAnsi="Arial" w:cs="Arial"/>
+          <w:sz w:val="24"/>
+          <w:szCs w:val="24"/>
+        </w:rPr>
+        <w:t>: Recover depth by finding image coordinate x’ that corresponds to x.</w:t>
+      </w:r>
+    </w:p>
+    <w:p>
+      <w:pPr>
+        <w:rPr>
+          <w:rFonts w:ascii="Arial" w:hAnsi="Arial" w:cs="Arial" w:hint="eastAsia"/>
+          <w:sz w:val="28"/>
+          <w:szCs w:val="28"/>
+        </w:rPr>
+      </w:pPr>
+      <w:r>
+        <w:rPr>
+          <w:rFonts w:ascii="Arial" w:hAnsi="Arial" w:cs="Arial"/>
+          <w:sz w:val="24"/>
+          <w:szCs w:val="24"/>
+          <w:u w:val="single"/>
+        </w:rPr>
+        <w:t xml:space="preserve">Epipolar </w:t>
+      </w:r>
+      <w:r>
+        <w:rPr>
+          <w:rFonts w:ascii="Arial" w:hAnsi="Arial" w:cs="Arial"/>
+          <w:sz w:val="24"/>
+          <w:szCs w:val="24"/>
+          <w:u w:val="single"/>
+        </w:rPr>
+        <w:t>constrai</w:t>
+      </w:r>
+      <w:r>
+        <w:rPr>
+          <w:rFonts w:ascii="Arial" w:hAnsi="Arial" w:cs="Arial"/>
+          <w:sz w:val="24"/>
+          <w:szCs w:val="24"/>
+          <w:u w:val="single"/>
+        </w:rPr>
+        <w:t>nt</w:t>
+      </w:r>
+      <w:r>
+        <w:rPr>
+          <w:rFonts w:ascii="Arial" w:hAnsi="Arial" w:cs="Arial"/>
+          <w:sz w:val="24"/>
+          <w:szCs w:val="24"/>
+          <w:u w:val="single"/>
+        </w:rPr>
+        <w:t>:</w:t>
+      </w:r>
+      <w:r>
+        <w:rPr>
+          <w:rFonts w:ascii="Arial" w:hAnsi="Arial" w:cs="Arial"/>
+          <w:sz w:val="24"/>
+          <w:szCs w:val="24"/>
+        </w:rPr>
+        <w:t xml:space="preserve"> x’ always lies on epipolar line in the other image. </w:t>
+      </w:r>
+      <w:r>
+        <w:rPr>
+          <w:rFonts w:ascii="Arial" w:hAnsi="Arial" w:cs="Arial"/>
+          <w:sz w:val="24"/>
+          <w:szCs w:val="24"/>
+        </w:rPr>
+        <w:t xml:space="preserve">Epipolar lines are intersections of epipolar plane with image planes (always come in corresponding pairs) </w:t>
+      </w:r>
+      <w:r>
+        <w:rPr>
+          <w:rFonts w:ascii="Arial" w:hAnsi="Arial" w:cs="Arial"/>
+          <w:sz w:val="24"/>
+          <w:szCs w:val="24"/>
+        </w:rPr>
+        <w:t>Epipolar line can be computed in both calibrated and uncalibrated case</w:t>
+      </w:r>
+      <w:r>
+        <w:rPr>
+          <w:rFonts w:ascii="Arial" w:hAnsi="Arial" w:cs="Arial"/>
+          <w:sz w:val="24"/>
+          <w:szCs w:val="24"/>
+        </w:rPr>
+        <w:t xml:space="preserve">. </w:t>
+      </w:r>
+    </w:p>
+    <w:p>
+      <w:pPr>
+        <w:rPr>
+          <w:rFonts w:ascii="Arial" w:hAnsi="Arial" w:cs="Arial"/>
+          <w:sz w:val="24"/>
+          <w:szCs w:val="24"/>
+        </w:rPr>
+      </w:pPr>
+      <w:r>
+        <w:rPr>
+          <w:rFonts w:ascii="Arial" w:hAnsi="Arial" w:cs="Arial"/>
+          <w:sz w:val="24"/>
+          <w:szCs w:val="24"/>
+          <w:u w:val="single"/>
+        </w:rPr>
+        <w:t>Rectification</w:t>
+      </w:r>
+      <w:r>
+        <w:rPr>
+          <w:rFonts w:ascii="Arial" w:hAnsi="Arial" w:cs="Arial"/>
+          <w:sz w:val="24"/>
+          <w:szCs w:val="24"/>
+        </w:rPr>
+        <w:t xml:space="preserve">: Reproject image planes onto a common plane parallel to the line between the line between camera </w:t>
+      </w:r>
+      <w:proofErr w:type="gramStart"/>
+      <w:r>
+        <w:rPr>
+          <w:rFonts w:ascii="Arial" w:hAnsi="Arial" w:cs="Arial"/>
+          <w:sz w:val="24"/>
+          <w:szCs w:val="24"/>
+        </w:rPr>
+        <w:t>center</w:t>
+      </w:r>
+      <w:proofErr w:type="gramEnd"/>
+      <w:r>
+        <w:rPr>
+          <w:rFonts w:ascii="Arial" w:hAnsi="Arial" w:cs="Arial"/>
+          <w:sz w:val="24"/>
+          <w:szCs w:val="24"/>
+        </w:rPr>
+        <w:t xml:space="preserve">. Pixel motion is horizontal after this transformation. Two </w:t>
+      </w:r>
+      <w:proofErr w:type="spellStart"/>
+      <w:r>
+        <w:rPr>
+          <w:rFonts w:ascii="Arial" w:hAnsi="Arial" w:cs="Arial"/>
+          <w:sz w:val="24"/>
+          <w:szCs w:val="24"/>
+        </w:rPr>
+        <w:t>homographies</w:t>
+      </w:r>
+      <w:proofErr w:type="spellEnd"/>
+      <w:r>
+        <w:rPr>
+          <w:rFonts w:ascii="Arial" w:hAnsi="Arial" w:cs="Arial"/>
+          <w:sz w:val="24"/>
+          <w:szCs w:val="24"/>
+        </w:rPr>
+        <w:t>, one for each input image reprojection.</w:t>
+      </w:r>
+    </w:p>
+    <w:p>
+      <w:pPr>
+        <w:rPr>
+          <w:rFonts w:ascii="Arial" w:hAnsi="Arial" w:cs="Arial"/>
+          <w:sz w:val="24"/>
+          <w:szCs w:val="24"/>
+        </w:rPr>
+      </w:pPr>
+      <w:r>
+        <w:rPr>
+          <w:rFonts w:ascii="Arial" w:hAnsi="Arial" w:cs="Arial"/>
+          <w:sz w:val="24"/>
+          <w:szCs w:val="24"/>
+        </w:rPr>
+        <w:t>Correspondence search</w:t>
+      </w:r>
+    </w:p>
+    <w:p>
+      <w:pPr>
+        <w:rPr>
+          <w:rFonts w:ascii="Arial" w:hAnsi="Arial" w:cs="Arial" w:hint="eastAsia"/>
+          <w:sz w:val="28"/>
+          <w:szCs w:val="28"/>
+        </w:rPr>
+      </w:pPr>
+    </w:p>
+    <w:p>
+      <w:pPr>
+        <w:rPr>
+          <w:rFonts w:ascii="Arial" w:hAnsi="Arial" w:cs="Arial"/>
+          <w:sz w:val="28"/>
+          <w:szCs w:val="28"/>
+        </w:rPr>
+      </w:pPr>
+      <w:r>
+        <w:rPr>
+          <w:rFonts w:ascii="Arial" w:hAnsi="Arial" w:cs="Arial"/>
+          <w:sz w:val="28"/>
+          <w:szCs w:val="28"/>
+        </w:rPr>
+        <w:t>3D Reconstruction</w:t>
+      </w:r>
+    </w:p>
+    <w:p>
+      <w:pPr>
+        <w:rPr>
+          <w:rFonts w:ascii="Arial" w:hAnsi="Arial" w:cs="Arial"/>
+          <w:sz w:val="24"/>
+          <w:szCs w:val="24"/>
+        </w:rPr>
+      </w:pPr>
+      <w:r>
+        <w:rPr>
+          <w:rFonts w:ascii="Arial" w:hAnsi="Arial" w:cs="Arial"/>
+          <w:sz w:val="24"/>
+          <w:szCs w:val="24"/>
+          <w:u w:val="single"/>
+        </w:rPr>
+        <w:t>Structured light:</w:t>
+      </w:r>
+      <w:r>
+        <w:rPr>
+          <w:rFonts w:ascii="Arial" w:hAnsi="Arial" w:cs="Arial"/>
+          <w:sz w:val="24"/>
+          <w:szCs w:val="24"/>
+        </w:rPr>
+        <w:t xml:space="preserve"> Project any </w:t>
+      </w:r>
+      <w:proofErr w:type="spellStart"/>
+      <w:r>
+        <w:rPr>
+          <w:rFonts w:ascii="Arial" w:hAnsi="Arial" w:cs="Arial"/>
+          <w:sz w:val="24"/>
+          <w:szCs w:val="24"/>
+        </w:rPr>
+        <w:t>spatio</w:t>
+      </w:r>
+      <w:proofErr w:type="spellEnd"/>
+      <w:r>
+        <w:rPr>
+          <w:rFonts w:ascii="Arial" w:hAnsi="Arial" w:cs="Arial"/>
+          <w:sz w:val="24"/>
+          <w:szCs w:val="24"/>
+        </w:rPr>
+        <w:t xml:space="preserve">-temporal pattern of light on the object surface. Avoid problems of 3D estimation in scenes with complex textures. Make finding correspondence very easy because it contains multiple layers of light compared to stereo. </w:t>
+      </w:r>
+    </w:p>
+    <w:p>
+      <w:pPr>
+        <w:rPr>
+          <w:rFonts w:ascii="Arial" w:hAnsi="Arial" w:cs="Arial"/>
+          <w:sz w:val="24"/>
+          <w:szCs w:val="24"/>
+        </w:rPr>
+      </w:pPr>
+      <w:r>
+        <w:rPr>
+          <w:rFonts w:ascii="Arial" w:hAnsi="Arial" w:cs="Arial" w:hint="eastAsia"/>
+          <w:sz w:val="24"/>
+          <w:szCs w:val="24"/>
+          <w:u w:val="single"/>
+        </w:rPr>
+        <w:t>P</w:t>
+      </w:r>
+      <w:r>
+        <w:rPr>
+          <w:rFonts w:ascii="Arial" w:hAnsi="Arial" w:cs="Arial"/>
+          <w:sz w:val="24"/>
+          <w:szCs w:val="24"/>
+          <w:u w:val="single"/>
+        </w:rPr>
+        <w:t>hotometric stereo</w:t>
+      </w:r>
+      <w:r>
+        <w:rPr>
+          <w:rFonts w:ascii="Arial" w:hAnsi="Arial" w:cs="Arial"/>
+          <w:sz w:val="24"/>
+          <w:szCs w:val="24"/>
+          <w:u w:val="single"/>
+        </w:rPr>
+        <w:t>:</w:t>
+      </w:r>
+      <w:r>
+        <w:rPr>
+          <w:rFonts w:ascii="Arial" w:hAnsi="Arial" w:cs="Arial"/>
+          <w:sz w:val="24"/>
+          <w:szCs w:val="24"/>
+        </w:rPr>
+        <w:t xml:space="preserve"> Estimate the surface </w:t>
+      </w:r>
+      <w:proofErr w:type="spellStart"/>
+      <w:r>
+        <w:rPr>
+          <w:rFonts w:ascii="Arial" w:hAnsi="Arial" w:cs="Arial"/>
+          <w:sz w:val="24"/>
+          <w:szCs w:val="24"/>
+        </w:rPr>
+        <w:t>normals</w:t>
+      </w:r>
+      <w:proofErr w:type="spellEnd"/>
+      <w:r>
+        <w:rPr>
+          <w:rFonts w:ascii="Arial" w:hAnsi="Arial" w:cs="Arial"/>
+          <w:sz w:val="24"/>
+          <w:szCs w:val="24"/>
+        </w:rPr>
+        <w:t xml:space="preserve"> of a given scene given multiple 2D images taken from the same viewpoint, but under different lighting conditions. Basic photometric stereo required a Lambertian reflectance model: pixel intensity = diffuse albedo constant(=reflection coefficient)(normal) * lighting direction</w:t>
+      </w:r>
+    </w:p>
+    <w:p>
+      <w:pPr>
+        <w:rPr>
+          <w:rFonts w:ascii="Arial" w:hAnsi="Arial" w:cs="Arial"/>
+          <w:sz w:val="24"/>
+          <w:szCs w:val="24"/>
+        </w:rPr>
+      </w:pPr>
+      <w:r>
+        <w:rPr>
+          <w:rFonts w:ascii="Arial" w:hAnsi="Arial" w:cs="Arial" w:hint="eastAsia"/>
+          <w:sz w:val="24"/>
+          <w:szCs w:val="24"/>
+          <w:u w:val="single"/>
+        </w:rPr>
+        <w:t>3</w:t>
+      </w:r>
+      <w:r>
+        <w:rPr>
+          <w:rFonts w:ascii="Arial" w:hAnsi="Arial" w:cs="Arial"/>
+          <w:sz w:val="24"/>
+          <w:szCs w:val="24"/>
+          <w:u w:val="single"/>
+        </w:rPr>
+        <w:t>D from photographs</w:t>
+      </w:r>
+      <w:r>
+        <w:rPr>
+          <w:rFonts w:ascii="Arial" w:hAnsi="Arial" w:cs="Arial"/>
+          <w:sz w:val="24"/>
+          <w:szCs w:val="24"/>
+          <w:u w:val="single"/>
+        </w:rPr>
+        <w:t>:</w:t>
+      </w:r>
+      <w:r>
+        <w:rPr>
+          <w:rFonts w:ascii="Arial" w:hAnsi="Arial" w:cs="Arial"/>
+          <w:sz w:val="24"/>
+          <w:szCs w:val="24"/>
+        </w:rPr>
+        <w:t xml:space="preserve"> practical, fast, non-intrusive, low cost, easily deployable outdoor, but low accuracy and results depend on material properties</w:t>
+      </w:r>
+    </w:p>
+    <w:p>
+      <w:pPr>
+        <w:rPr>
+          <w:rFonts w:ascii="Arial" w:hAnsi="Arial" w:cs="Arial" w:hint="eastAsia"/>
+          <w:sz w:val="24"/>
+          <w:szCs w:val="24"/>
+        </w:rPr>
+      </w:pPr>
+      <w:r>
+        <w:rPr>
+          <w:rFonts w:ascii="Arial" w:hAnsi="Arial" w:cs="Arial" w:hint="eastAsia"/>
+          <w:sz w:val="24"/>
+          <w:szCs w:val="24"/>
+          <w:u w:val="single"/>
+        </w:rPr>
+        <w:t>S</w:t>
+      </w:r>
+      <w:r>
+        <w:rPr>
+          <w:rFonts w:ascii="Arial" w:hAnsi="Arial" w:cs="Arial"/>
+          <w:sz w:val="24"/>
+          <w:szCs w:val="24"/>
+          <w:u w:val="single"/>
+        </w:rPr>
+        <w:t>pace Carving Algorithm</w:t>
+      </w:r>
+      <w:r>
+        <w:rPr>
+          <w:rFonts w:ascii="Arial" w:hAnsi="Arial" w:cs="Arial" w:hint="eastAsia"/>
+          <w:sz w:val="24"/>
+          <w:szCs w:val="24"/>
+        </w:rPr>
+        <w:t>:</w:t>
+      </w:r>
+      <w:r>
+        <w:rPr>
+          <w:rFonts w:ascii="Arial" w:hAnsi="Arial" w:cs="Arial"/>
+          <w:sz w:val="24"/>
+          <w:szCs w:val="24"/>
+        </w:rPr>
+        <w:t xml:space="preserve"> 1. Initialize to a volume V containing the true scene 2. Choose a voxel on the outside of the volume 3. Project to visible input images 4. Carve if not photo-</w:t>
+      </w:r>
+      <w:r>
+        <w:rPr>
+          <w:rFonts w:ascii="Arial" w:hAnsi="Arial" w:cs="Arial"/>
+          <w:b/>
+          <w:bCs/>
+          <w:sz w:val="24"/>
+          <w:szCs w:val="24"/>
+        </w:rPr>
+        <w:t>consistent</w:t>
+      </w:r>
+      <w:r>
+        <w:rPr>
+          <w:rFonts w:ascii="Arial" w:hAnsi="Arial" w:cs="Arial"/>
+          <w:sz w:val="24"/>
+          <w:szCs w:val="24"/>
+        </w:rPr>
+        <w:t xml:space="preserve"> 4. Repeat until convergence</w:t>
+      </w:r>
+    </w:p>
+    <w:p>
+      <w:pPr>
+        <w:rPr>
+          <w:rFonts w:ascii="Arial" w:hAnsi="Arial" w:cs="Arial"/>
+          <w:sz w:val="24"/>
+          <w:szCs w:val="24"/>
+        </w:rPr>
+      </w:pPr>
+    </w:p>
+    <w:p>
+      <w:pPr>
+        <w:rPr>
+          <w:rFonts w:ascii="Arial" w:hAnsi="Arial" w:cs="Arial"/>
+          <w:sz w:val="28"/>
+          <w:szCs w:val="28"/>
+        </w:rPr>
+      </w:pPr>
+      <w:r>
+        <w:rPr>
+          <w:rFonts w:ascii="Arial" w:hAnsi="Arial" w:cs="Arial"/>
+          <w:sz w:val="28"/>
+          <w:szCs w:val="28"/>
+        </w:rPr>
+        <w:t>Bag of Features</w:t>
+      </w:r>
+    </w:p>
+    <w:p>
+      <w:pPr>
+        <w:rPr>
+          <w:rFonts w:ascii="Arial" w:hAnsi="Arial" w:cs="Arial"/>
+          <w:sz w:val="24"/>
+          <w:szCs w:val="24"/>
+        </w:rPr>
+      </w:pPr>
+      <w:r>
+        <w:rPr>
+          <w:rFonts w:ascii="Arial" w:hAnsi="Arial" w:cs="Arial"/>
+          <w:sz w:val="24"/>
+          <w:szCs w:val="24"/>
+        </w:rPr>
+        <w:t xml:space="preserve">Bag of features methods </w:t>
+      </w:r>
+      <w:r>
+        <w:rPr>
+          <w:rFonts w:ascii="Arial" w:hAnsi="Arial" w:cs="Arial"/>
+          <w:sz w:val="24"/>
+          <w:szCs w:val="24"/>
+        </w:rPr>
+        <w:t>analyze</w:t>
+      </w:r>
+      <w:r>
+        <w:rPr>
+          <w:rFonts w:ascii="Arial" w:hAnsi="Arial" w:cs="Arial"/>
+          <w:sz w:val="24"/>
+          <w:szCs w:val="24"/>
+        </w:rPr>
+        <w:t xml:space="preserve"> the large set of very specific features generated by a training set of images and identify a small set of useful, more generic features.</w:t>
+      </w:r>
+    </w:p>
+    <w:p>
+      <w:pPr>
+        <w:rPr>
+          <w:rFonts w:ascii="Arial" w:hAnsi="Arial" w:cs="Arial"/>
+          <w:sz w:val="24"/>
+          <w:szCs w:val="24"/>
+        </w:rPr>
+      </w:pPr>
+      <w:r>
+        <w:rPr>
+          <w:rFonts w:ascii="Arial" w:hAnsi="Arial" w:cs="Arial" w:hint="eastAsia"/>
+          <w:sz w:val="24"/>
+          <w:szCs w:val="24"/>
+          <w:u w:val="single"/>
+        </w:rPr>
+        <w:t>K</w:t>
+      </w:r>
+      <w:r>
+        <w:rPr>
+          <w:rFonts w:ascii="Arial" w:hAnsi="Arial" w:cs="Arial"/>
+          <w:sz w:val="24"/>
+          <w:szCs w:val="24"/>
+          <w:u w:val="single"/>
+        </w:rPr>
+        <w:t>-mean Clustering</w:t>
+      </w:r>
+      <w:r>
+        <w:rPr>
+          <w:rFonts w:ascii="Arial" w:hAnsi="Arial" w:cs="Arial"/>
+          <w:sz w:val="24"/>
+          <w:szCs w:val="24"/>
+        </w:rPr>
+        <w:t xml:space="preserve">: Minimize distances between points and their nearest cluster </w:t>
+      </w:r>
+      <w:proofErr w:type="gramStart"/>
+      <w:r>
+        <w:rPr>
+          <w:rFonts w:ascii="Arial" w:hAnsi="Arial" w:cs="Arial"/>
+          <w:sz w:val="24"/>
+          <w:szCs w:val="24"/>
+        </w:rPr>
+        <w:t>centers:</w:t>
+      </w:r>
+      <w:proofErr w:type="gramEnd"/>
+      <w:r>
+        <w:rPr>
+          <w:rFonts w:ascii="Arial" w:hAnsi="Arial" w:cs="Arial"/>
+          <w:sz w:val="24"/>
+          <w:szCs w:val="24"/>
+        </w:rPr>
+        <w:t xml:space="preserve"> allows user to choose vocabulary size. If vocab is too small, visual words not representative of all patches. If too large, quantization artifacts, overfitting</w:t>
+      </w:r>
+    </w:p>
+    <w:p>
+      <w:pPr>
+        <w:rPr>
+          <w:rFonts w:ascii="Arial" w:hAnsi="Arial" w:cs="Arial"/>
+          <w:sz w:val="24"/>
+          <w:szCs w:val="24"/>
+        </w:rPr>
+      </w:pPr>
+      <w:r>
+        <w:rPr>
+          <w:rFonts w:ascii="Arial" w:hAnsi="Arial" w:cs="Arial" w:hint="eastAsia"/>
+          <w:sz w:val="24"/>
+          <w:szCs w:val="24"/>
+        </w:rPr>
+        <w:t>H</w:t>
+      </w:r>
+      <w:r>
+        <w:rPr>
+          <w:rFonts w:ascii="Arial" w:hAnsi="Arial" w:cs="Arial"/>
+          <w:sz w:val="24"/>
+          <w:szCs w:val="24"/>
+        </w:rPr>
+        <w:t>istograms of these abstract features provide compact representations of images</w:t>
+      </w:r>
+    </w:p>
+    <w:p>
+      <w:pPr>
+        <w:rPr>
+          <w:rFonts w:ascii="Arial" w:hAnsi="Arial" w:cs="Arial" w:hint="eastAsia"/>
+          <w:sz w:val="24"/>
+          <w:szCs w:val="24"/>
+        </w:rPr>
+      </w:pPr>
+      <w:r>
+        <w:rPr>
+          <w:rFonts w:ascii="Arial" w:hAnsi="Arial" w:cs="Arial" w:hint="eastAsia"/>
+          <w:sz w:val="24"/>
+          <w:szCs w:val="24"/>
+        </w:rPr>
+        <w:t>H</w:t>
+      </w:r>
+      <w:r>
+        <w:rPr>
+          <w:rFonts w:ascii="Arial" w:hAnsi="Arial" w:cs="Arial"/>
+          <w:sz w:val="24"/>
+          <w:szCs w:val="24"/>
+        </w:rPr>
+        <w:t xml:space="preserve">istograms can be weighted by inverse document frequency, the feature vectors supplied to a classifier, and matched to extract images of a given object from a </w:t>
+      </w:r>
+      <w:r>
+        <w:rPr>
+          <w:rFonts w:ascii="Arial" w:hAnsi="Arial" w:cs="Arial"/>
+          <w:sz w:val="24"/>
+          <w:szCs w:val="24"/>
+        </w:rPr>
+        <w:t>large-scale</w:t>
+      </w:r>
+      <w:r>
+        <w:rPr>
+          <w:rFonts w:ascii="Arial" w:hAnsi="Arial" w:cs="Arial"/>
+          <w:sz w:val="24"/>
+          <w:szCs w:val="24"/>
+        </w:rPr>
+        <w:t xml:space="preserve"> database.</w:t>
+      </w:r>
+    </w:p>
+    <w:p>
+      <w:pPr>
+        <w:rPr>
+          <w:rFonts w:ascii="Arial" w:hAnsi="Arial" w:cs="Arial"/>
+          <w:sz w:val="24"/>
+          <w:szCs w:val="24"/>
+        </w:rPr>
+      </w:pPr>
+    </w:p>
+    <w:p>
+      <w:pPr>
+        <w:rPr>
+          <w:rFonts w:ascii="Arial" w:hAnsi="Arial" w:cs="Arial" w:hint="eastAsia"/>
+          <w:sz w:val="28"/>
+          <w:szCs w:val="28"/>
+        </w:rPr>
+      </w:pPr>
+      <w:r>
+        <w:rPr>
+          <w:rFonts w:ascii="Arial" w:hAnsi="Arial" w:cs="Arial"/>
+          <w:sz w:val="28"/>
+          <w:szCs w:val="28"/>
+        </w:rPr>
+        <w:t>Object Recognition</w:t>
+      </w:r>
+    </w:p>
+    <w:p>
+      <w:pPr>
+        <w:rPr>
+          <w:rFonts w:ascii="Arial" w:hAnsi="Arial" w:cs="Arial"/>
+          <w:sz w:val="24"/>
+          <w:szCs w:val="24"/>
+        </w:rPr>
+      </w:pPr>
+      <w:r>
+        <w:rPr>
+          <w:rFonts w:ascii="Arial" w:hAnsi="Arial" w:cs="Arial"/>
+          <w:sz w:val="24"/>
+          <w:szCs w:val="24"/>
+        </w:rPr>
+        <w:t xml:space="preserve">3 important recognition problems: recognition: identify the main object in an image, Detection: also find the object’s image location, </w:t>
+      </w:r>
+      <w:proofErr w:type="gramStart"/>
+      <w:r>
+        <w:rPr>
+          <w:rFonts w:ascii="Arial" w:hAnsi="Arial" w:cs="Arial"/>
+          <w:sz w:val="24"/>
+          <w:szCs w:val="24"/>
+        </w:rPr>
+        <w:t>Pose</w:t>
+      </w:r>
+      <w:proofErr w:type="gramEnd"/>
+      <w:r>
+        <w:rPr>
+          <w:rFonts w:ascii="Arial" w:hAnsi="Arial" w:cs="Arial"/>
+          <w:sz w:val="24"/>
+          <w:szCs w:val="24"/>
+        </w:rPr>
+        <w:t>: find the object’s 3D, real world location.</w:t>
+      </w:r>
+    </w:p>
+    <w:p>
+      <w:pPr>
+        <w:rPr>
+          <w:rFonts w:ascii="Arial" w:hAnsi="Arial" w:cs="Arial"/>
+          <w:sz w:val="24"/>
+          <w:szCs w:val="24"/>
+        </w:rPr>
+      </w:pPr>
+      <w:r>
+        <w:rPr>
+          <w:rFonts w:ascii="Arial" w:hAnsi="Arial" w:cs="Arial"/>
+          <w:sz w:val="24"/>
+          <w:szCs w:val="24"/>
+        </w:rPr>
+        <w:t xml:space="preserve">Early works: pictorial structure, Classical </w:t>
+      </w:r>
+      <w:proofErr w:type="spellStart"/>
+      <w:r>
+        <w:rPr>
+          <w:rFonts w:ascii="Arial" w:hAnsi="Arial" w:cs="Arial"/>
+          <w:sz w:val="24"/>
+          <w:szCs w:val="24"/>
+        </w:rPr>
+        <w:t>Dalal</w:t>
+      </w:r>
+      <w:proofErr w:type="spellEnd"/>
+      <w:r>
+        <w:rPr>
+          <w:rFonts w:ascii="Arial" w:hAnsi="Arial" w:cs="Arial"/>
+          <w:sz w:val="24"/>
+          <w:szCs w:val="24"/>
+        </w:rPr>
+        <w:t xml:space="preserve"> &amp; </w:t>
+      </w:r>
+      <w:proofErr w:type="spellStart"/>
+      <w:r>
+        <w:rPr>
+          <w:rFonts w:ascii="Arial" w:hAnsi="Arial" w:cs="Arial"/>
+          <w:sz w:val="24"/>
+          <w:szCs w:val="24"/>
+        </w:rPr>
+        <w:t>Triggs</w:t>
+      </w:r>
+      <w:proofErr w:type="spellEnd"/>
+    </w:p>
+    <w:p>
+      <w:pPr>
+        <w:rPr>
+          <w:rFonts w:ascii="Arial" w:hAnsi="Arial" w:cs="Arial"/>
+          <w:sz w:val="24"/>
+          <w:szCs w:val="24"/>
+        </w:rPr>
+      </w:pPr>
+      <w:proofErr w:type="spellStart"/>
+      <w:r>
+        <w:rPr>
+          <w:rFonts w:ascii="Arial" w:hAnsi="Arial" w:cs="Arial" w:hint="eastAsia"/>
+          <w:sz w:val="24"/>
+          <w:szCs w:val="24"/>
+        </w:rPr>
+        <w:t>N</w:t>
+      </w:r>
+      <w:r>
+        <w:rPr>
+          <w:rFonts w:ascii="Arial" w:hAnsi="Arial" w:cs="Arial"/>
+          <w:sz w:val="24"/>
+          <w:szCs w:val="24"/>
+        </w:rPr>
+        <w:t>oadays</w:t>
+      </w:r>
+      <w:proofErr w:type="spellEnd"/>
+      <w:r>
+        <w:rPr>
+          <w:rFonts w:ascii="Arial" w:hAnsi="Arial" w:cs="Arial"/>
+          <w:sz w:val="24"/>
+          <w:szCs w:val="24"/>
+        </w:rPr>
+        <w:t>: Statistical learning framework, feature representation, and trainable classifiers</w:t>
+      </w:r>
+    </w:p>
+    <w:p>
+      <w:pPr>
+        <w:rPr>
+          <w:rFonts w:ascii="Arial" w:hAnsi="Arial" w:cs="Arial" w:hint="eastAsia"/>
+          <w:sz w:val="24"/>
+          <w:szCs w:val="24"/>
+        </w:rPr>
+      </w:pPr>
+    </w:p>
+    <w:p>
+      <w:pPr>
+        <w:rPr>
+          <w:rFonts w:ascii="Arial" w:hAnsi="Arial" w:cs="Arial"/>
+          <w:sz w:val="28"/>
+          <w:szCs w:val="28"/>
+        </w:rPr>
+      </w:pPr>
+      <w:r>
+        <w:rPr>
+          <w:rFonts w:ascii="Arial" w:hAnsi="Arial" w:cs="Arial"/>
+          <w:sz w:val="28"/>
+          <w:szCs w:val="28"/>
+        </w:rPr>
+        <w:t>Viola Jones Method(Recognition)</w:t>
+      </w:r>
+    </w:p>
+    <w:p>
+      <w:pPr>
+        <w:rPr>
+          <w:rFonts w:ascii="Arial" w:hAnsi="Arial" w:cs="Arial"/>
+          <w:sz w:val="24"/>
+          <w:szCs w:val="24"/>
+        </w:rPr>
+      </w:pPr>
+      <w:r>
+        <w:rPr>
+          <w:rFonts w:ascii="Arial" w:hAnsi="Arial" w:cs="Arial"/>
+          <w:sz w:val="24"/>
+          <w:szCs w:val="24"/>
+        </w:rPr>
+        <w:t>Developed for face recognition, but general. Slide a window across image and evaluate a face model at every location. Key ideas: Integral images for fast feature evaluation, boosting for feature selection, Attentional cascade for fast rejection of non-face windows. Integral image makes feature extraction faster and allows consideration of more features. The integral image computes a value at each pixel(</w:t>
+      </w:r>
+      <w:proofErr w:type="spellStart"/>
+      <w:r>
+        <w:rPr>
+          <w:rFonts w:ascii="Arial" w:hAnsi="Arial" w:cs="Arial"/>
+          <w:sz w:val="24"/>
+          <w:szCs w:val="24"/>
+        </w:rPr>
+        <w:t>x,y</w:t>
+      </w:r>
+      <w:proofErr w:type="spellEnd"/>
+      <w:r>
+        <w:rPr>
+          <w:rFonts w:ascii="Arial" w:hAnsi="Arial" w:cs="Arial"/>
+          <w:sz w:val="24"/>
+          <w:szCs w:val="24"/>
+        </w:rPr>
+        <w:t>) that is the sum of the pixel values above and to the left of (</w:t>
+      </w:r>
+      <w:proofErr w:type="spellStart"/>
+      <w:r>
+        <w:rPr>
+          <w:rFonts w:ascii="Arial" w:hAnsi="Arial" w:cs="Arial"/>
+          <w:sz w:val="24"/>
+          <w:szCs w:val="24"/>
+        </w:rPr>
+        <w:t>x,y</w:t>
+      </w:r>
+      <w:proofErr w:type="spellEnd"/>
+      <w:r>
+        <w:rPr>
+          <w:rFonts w:ascii="Arial" w:hAnsi="Arial" w:cs="Arial"/>
+          <w:sz w:val="24"/>
+          <w:szCs w:val="24"/>
+        </w:rPr>
+        <w:t>). This can quickly be computed in one pass through the image.</w:t>
+      </w:r>
+    </w:p>
+    <w:p>
+      <w:pPr>
+        <w:rPr>
+          <w:rFonts w:ascii="Arial" w:hAnsi="Arial" w:cs="Arial"/>
+          <w:sz w:val="24"/>
+          <w:szCs w:val="24"/>
+        </w:rPr>
+      </w:pPr>
+      <w:r>
+        <w:rPr>
+          <w:rFonts w:ascii="Arial" w:hAnsi="Arial" w:cs="Arial" w:hint="eastAsia"/>
+          <w:sz w:val="24"/>
+          <w:szCs w:val="24"/>
+        </w:rPr>
+        <w:t>T</w:t>
+      </w:r>
+      <w:r>
+        <w:rPr>
+          <w:rFonts w:ascii="Arial" w:hAnsi="Arial" w:cs="Arial"/>
+          <w:sz w:val="24"/>
+          <w:szCs w:val="24"/>
+        </w:rPr>
+        <w:t>hree key contributions: Integral images( basis of SURF), Boosting, and Cascaded classifiers</w:t>
+      </w:r>
+    </w:p>
+    <w:p>
+      <w:pPr>
+        <w:rPr>
+          <w:rFonts w:ascii="Arial" w:hAnsi="Arial" w:cs="Arial"/>
+          <w:sz w:val="28"/>
+          <w:szCs w:val="28"/>
+        </w:rPr>
+      </w:pPr>
+      <w:r>
+        <w:rPr>
+          <w:rFonts w:ascii="Arial" w:hAnsi="Arial" w:cs="Arial" w:hint="eastAsia"/>
+          <w:sz w:val="24"/>
+          <w:szCs w:val="24"/>
+        </w:rPr>
+        <w:t>T</w:t>
+      </w:r>
+      <w:r>
+        <w:rPr>
+          <w:rFonts w:ascii="Arial" w:hAnsi="Arial" w:cs="Arial"/>
+          <w:sz w:val="24"/>
+          <w:szCs w:val="24"/>
+        </w:rPr>
+        <w:t>ogether they allow automatic selection and learned use of features from a previously unfeasibly large set.</w:t>
+      </w:r>
+    </w:p>
+    <w:p>
+      <w:pPr>
+        <w:rPr>
+          <w:rFonts w:ascii="Arial" w:hAnsi="Arial" w:cs="Arial"/>
+          <w:sz w:val="28"/>
+          <w:szCs w:val="28"/>
+        </w:rPr>
+      </w:pPr>
+      <w:r>
+        <w:rPr>
+          <w:rFonts w:ascii="Arial" w:hAnsi="Arial" w:cs="Arial"/>
+          <w:sz w:val="28"/>
+          <w:szCs w:val="28"/>
+        </w:rPr>
+        <w:t>CNN Convolutional Neural Networks</w:t>
+      </w:r>
+    </w:p>
+    <w:p>
+      <w:pPr>
+        <w:rPr>
+          <w:rFonts w:ascii="Arial" w:hAnsi="Arial" w:cs="Arial" w:hint="eastAsia"/>
+          <w:sz w:val="24"/>
+          <w:szCs w:val="24"/>
+        </w:rPr>
+      </w:pPr>
+      <w:r>
+        <w:rPr>
+          <w:rFonts w:ascii="Arial" w:hAnsi="Arial" w:cs="Arial"/>
+          <w:sz w:val="24"/>
+          <w:szCs w:val="24"/>
+        </w:rPr>
+        <w:t xml:space="preserve">Neural </w:t>
+      </w:r>
+      <w:proofErr w:type="spellStart"/>
+      <w:r>
+        <w:rPr>
+          <w:rFonts w:ascii="Arial" w:hAnsi="Arial" w:cs="Arial"/>
+          <w:sz w:val="24"/>
+          <w:szCs w:val="24"/>
+        </w:rPr>
+        <w:t>networkds</w:t>
+      </w:r>
+      <w:proofErr w:type="spellEnd"/>
+      <w:r>
+        <w:rPr>
+          <w:rFonts w:ascii="Arial" w:hAnsi="Arial" w:cs="Arial"/>
+          <w:sz w:val="24"/>
+          <w:szCs w:val="24"/>
+        </w:rPr>
+        <w:t xml:space="preserve"> that use convolution in place of general matrix multiplication in at least one of their layers. </w:t>
+      </w:r>
+    </w:p>
+    <w:p>
+      <w:pPr>
+        <w:rPr>
+          <w:rFonts w:ascii="Arial" w:hAnsi="Arial" w:cs="Arial"/>
+          <w:sz w:val="24"/>
+          <w:szCs w:val="24"/>
+        </w:rPr>
+      </w:pPr>
+      <w:proofErr w:type="spellStart"/>
+      <w:r>
+        <w:rPr>
+          <w:rFonts w:ascii="Arial" w:hAnsi="Arial" w:cs="Arial" w:hint="eastAsia"/>
+          <w:sz w:val="24"/>
+          <w:szCs w:val="24"/>
+          <w:u w:val="single"/>
+        </w:rPr>
+        <w:lastRenderedPageBreak/>
+        <w:t>R</w:t>
+      </w:r>
+      <w:r>
+        <w:rPr>
+          <w:rFonts w:ascii="Arial" w:hAnsi="Arial" w:cs="Arial"/>
+          <w:sz w:val="24"/>
+          <w:szCs w:val="24"/>
+          <w:u w:val="single"/>
+        </w:rPr>
+        <w:t>esNet</w:t>
+      </w:r>
+      <w:proofErr w:type="spellEnd"/>
+      <w:r>
+        <w:rPr>
+          <w:rFonts w:ascii="Arial" w:hAnsi="Arial" w:cs="Arial"/>
+          <w:sz w:val="24"/>
+          <w:szCs w:val="24"/>
+        </w:rPr>
+        <w:t xml:space="preserve">: The residual module, introduce skip or shortcut connections( existing before in various forms in literature), make it easy for network layers to represent the identity mapping. </w:t>
+      </w:r>
+    </w:p>
+    <w:p>
+      <w:pPr>
+        <w:rPr>
+          <w:rFonts w:ascii="Arial" w:hAnsi="Arial" w:cs="Arial"/>
+          <w:sz w:val="28"/>
+          <w:szCs w:val="28"/>
+        </w:rPr>
+      </w:pPr>
+      <w:r>
+        <w:rPr>
+          <w:rFonts w:ascii="Arial" w:hAnsi="Arial" w:cs="Arial" w:hint="eastAsia"/>
+          <w:sz w:val="24"/>
+          <w:szCs w:val="24"/>
+        </w:rPr>
+        <w:t>C</w:t>
+      </w:r>
+      <w:r>
+        <w:rPr>
+          <w:rFonts w:ascii="Arial" w:hAnsi="Arial" w:cs="Arial"/>
+          <w:sz w:val="24"/>
+          <w:szCs w:val="24"/>
+        </w:rPr>
+        <w:t>onvolutional Neural networks take feature learning much further, providing an entirely learned solution</w:t>
+      </w:r>
+    </w:p>
+    <w:p>
+      <w:pPr>
+        <w:rPr>
+          <w:rFonts w:ascii="Arial" w:hAnsi="Arial" w:cs="Arial"/>
+          <w:sz w:val="28"/>
+          <w:szCs w:val="28"/>
+        </w:rPr>
+      </w:pPr>
+      <w:r>
+        <w:rPr>
+          <w:rFonts w:ascii="Arial" w:hAnsi="Arial" w:cs="Arial"/>
+          <w:sz w:val="28"/>
+          <w:szCs w:val="28"/>
+        </w:rPr>
+        <w:t>GAN Generative Adversarial Networks</w:t>
+      </w:r>
+    </w:p>
+    <w:p>
+      <w:pPr>
+        <w:rPr>
+          <w:rFonts w:ascii="Arial" w:hAnsi="Arial" w:cs="Arial"/>
+          <w:sz w:val="28"/>
+          <w:szCs w:val="28"/>
+        </w:rPr>
+      </w:pPr>
+      <w:r>
+        <w:rPr>
+          <w:rFonts w:ascii="Arial" w:hAnsi="Arial" w:cs="Arial"/>
+          <w:sz w:val="24"/>
+          <w:szCs w:val="24"/>
+        </w:rPr>
+        <w:t>Two neural networks contest with each other in game( in the form of a zero-sum game, where one agent’s gain is another agent’s loss)</w:t>
+      </w:r>
+      <w:r>
+        <w:rPr>
+          <w:rFonts w:ascii="Arial" w:hAnsi="Arial" w:cs="Arial"/>
+          <w:color w:val="202122"/>
+          <w:sz w:val="24"/>
+          <w:szCs w:val="24"/>
+          <w:shd w:val="clear" w:color="auto" w:fill="FFFFFF"/>
+        </w:rPr>
+        <w:t xml:space="preserve"> </w:t>
+      </w:r>
+      <w:r>
+        <w:rPr>
+          <w:rFonts w:ascii="Arial" w:hAnsi="Arial" w:cs="Arial"/>
+          <w:color w:val="202122"/>
+          <w:sz w:val="24"/>
+          <w:szCs w:val="24"/>
+          <w:shd w:val="clear" w:color="auto" w:fill="FFFFFF"/>
+        </w:rPr>
+        <w:t>Given a training set, this technique learns to generate new data with the same statistics as the training set. For example, a GAN trained on photographs can generate new photographs that look at least superficially authentic to human observers, having many realistic characteristics</w:t>
       </w:r>
     </w:p>
     <w:p>

</xml_diff>